<commit_message>
Add report from the lab2
</commit_message>
<xml_diff>
--- a/lab2/docs/lab2.docx
+++ b/lab2/docs/lab2.docx
@@ -301,6 +301,13 @@
     </w:p>
     <w:sdt>
       <w:sdtPr>
+        <w:rPr>
+          <w:rFonts w:asciiTheme="minorHAnsi" w:eastAsiaTheme="minorHAnsi" w:hAnsiTheme="minorHAnsi" w:cstheme="minorBidi"/>
+          <w:color w:val="auto"/>
+          <w:sz w:val="22"/>
+          <w:szCs w:val="22"/>
+          <w:lang w:eastAsia="en-US"/>
+        </w:rPr>
         <w:id w:val="-2042508461"/>
         <w:docPartObj>
           <w:docPartGallery w:val="Table of Contents"/>
@@ -309,13 +316,8 @@
       </w:sdtPr>
       <w:sdtEndPr>
         <w:rPr>
-          <w:rFonts w:asciiTheme="minorHAnsi" w:eastAsiaTheme="minorHAnsi" w:hAnsiTheme="minorHAnsi" w:cstheme="minorBidi"/>
           <w:b/>
           <w:bCs/>
-          <w:color w:val="auto"/>
-          <w:sz w:val="22"/>
-          <w:szCs w:val="22"/>
-          <w:lang w:eastAsia="en-US"/>
         </w:rPr>
       </w:sdtEndPr>
       <w:sdtContent>
@@ -978,6 +980,7 @@
       </w:pPr>
       <w:bookmarkStart w:id="0" w:name="_Toc134417194"/>
       <w:r>
+        <w:lastRenderedPageBreak/>
         <w:t>Zadani</w:t>
       </w:r>
       <w:r>
@@ -1018,7 +1021,13 @@
         <w:t xml:space="preserve">Bazując na drzewiastej strukturze </w:t>
       </w:r>
       <w:r>
-        <w:t xml:space="preserve">przebiegu gry utworzona jest klasa </w:t>
+        <w:t>przebiegu gry</w:t>
+      </w:r>
+      <w:r>
+        <w:t xml:space="preserve">, </w:t>
+      </w:r>
+      <w:r>
+        <w:t xml:space="preserve">utworzona jest klasa </w:t>
       </w:r>
       <w:proofErr w:type="spellStart"/>
       <w:r>
@@ -1078,7 +1087,22 @@
         <w:t xml:space="preserve">, który wewnętrznie </w:t>
       </w:r>
       <w:r>
-        <w:t xml:space="preserve">przechowuje już dwuwymiarową listę list bezpośrednio reprezentującą stan planszy. Rozważane było zastosowanie </w:t>
+        <w:t xml:space="preserve">zawiera </w:t>
+      </w:r>
+      <w:r>
+        <w:t xml:space="preserve">już dwuwymiarową </w:t>
+      </w:r>
+      <w:r>
+        <w:t xml:space="preserve">tablicę - </w:t>
+      </w:r>
+      <w:r>
+        <w:t xml:space="preserve">listę list </w:t>
+      </w:r>
+      <w:r>
+        <w:t xml:space="preserve">- </w:t>
+      </w:r>
+      <w:r>
+        <w:t xml:space="preserve">bezpośrednio reprezentującą stan planszy. Rozważane było zastosowanie </w:t>
       </w:r>
       <w:r>
         <w:t xml:space="preserve">biblioteki </w:t>
@@ -1111,7 +1135,10 @@
         <w:t xml:space="preserve">charakter problemu </w:t>
       </w:r>
       <w:r>
-        <w:t xml:space="preserve">premiował zastosowanie list. Powodami jakie za tym stoją, a które potwierdziło profilowanie wykazujące spadek wydajności po użyciu </w:t>
+        <w:t>sprzyjał bardziej listom</w:t>
+      </w:r>
+      <w:r>
+        <w:t xml:space="preserve">. Powodami jakie za tym stoją, a które potwierdziło profilowanie wykazujące spadek wydajności po użyciu </w:t>
       </w:r>
       <w:proofErr w:type="spellStart"/>
       <w:r>
@@ -1138,7 +1165,7 @@
       </w:r>
       <w:proofErr w:type="spellStart"/>
       <w:r>
-        <w:t>numpy</w:t>
+        <w:t>ndarray</w:t>
       </w:r>
       <w:proofErr w:type="spellEnd"/>
       <w:r>
@@ -1165,7 +1192,19 @@
         <w:t xml:space="preserve">działań macierzowych i </w:t>
       </w:r>
       <w:r>
-        <w:t xml:space="preserve">jest w związku z tym wolniejszy w zastosowaniu, którego oczekuje gra (zamiana pojedynczych elementów, </w:t>
+        <w:t>jest w związku z tym wolniejszy w zastosowani</w:t>
+      </w:r>
+      <w:r>
+        <w:t>ach</w:t>
+      </w:r>
+      <w:r>
+        <w:t xml:space="preserve">, </w:t>
+      </w:r>
+      <w:r>
+        <w:t xml:space="preserve">których </w:t>
+      </w:r>
+      <w:r>
+        <w:t xml:space="preserve">oczekuje gra (zamiana pojedynczych elementów, </w:t>
       </w:r>
       <w:r>
         <w:t>losowe sprawdzanie pól tablicy)</w:t>
@@ -1180,9 +1219,6 @@
         </w:numPr>
       </w:pPr>
       <w:r>
-        <w:t xml:space="preserve"> </w:t>
-      </w:r>
-      <w:r>
         <w:t xml:space="preserve">Najistotniejsze jednak okazało się często iterowanie po </w:t>
       </w:r>
       <w:r>
@@ -1263,7 +1299,10 @@
         <w:t xml:space="preserve">u </w:t>
       </w:r>
       <w:r>
-        <w:t>wykonania niektórych funkcji np. tej odpowiedzialnej za weryfikację poprawności ruchu.</w:t>
+        <w:t>wykonywania</w:t>
+      </w:r>
+      <w:r>
+        <w:t xml:space="preserve"> niektórych funkcji np. tej odpowiedzialnej za weryfikację poprawności ruchu.</w:t>
       </w:r>
     </w:p>
     <w:p>
@@ -1277,7 +1316,7 @@
         <w:t xml:space="preserve">odchodzących od tego pola zachodzi sytuacja, w której występuje pewna ilość pionków przeciwnego gracza a następnie </w:t>
       </w:r>
       <w:r>
-        <w:t xml:space="preserve">występuje po nich jeden pionek gracza wykonującego ruch. W takiej sytuacji możliwe jest zbicie pionków przeciwnika, a więc jest to </w:t>
+        <w:t xml:space="preserve">występuje po nich pionek gracza wykonującego ruch. W takiej sytuacji możliwe jest zbicie pionków przeciwnika, a więc jest to </w:t>
       </w:r>
       <w:r>
         <w:t>możliwy</w:t>
@@ -1296,19 +1335,10 @@
       </w:pPr>
       <w:bookmarkStart w:id="2" w:name="_Toc134417196"/>
       <w:r>
-        <w:t>Z</w:t>
-      </w:r>
-      <w:r>
-        <w:t>budowanie</w:t>
-      </w:r>
-      <w:r>
-        <w:t xml:space="preserve"> zbioru heurystyk oceny stanu gry dla każdego z graczy, każdy</w:t>
-      </w:r>
-      <w:r>
-        <w:t xml:space="preserve"> </w:t>
-      </w:r>
-      <w:r>
-        <w:t>z graczy powinien mieć przynajmniej 3 różne strategie</w:t>
+        <w:t>Zbudowanie</w:t>
+      </w:r>
+      <w:r>
+        <w:t xml:space="preserve"> zbioru heurystyk oceny stanu gry dla każdego z graczy, każdy z graczy powinien mieć przynajmniej 3 różne strategie</w:t>
       </w:r>
       <w:bookmarkEnd w:id="2"/>
       <w:r>
@@ -1347,7 +1377,13 @@
         <w:t>Heurystyka „</w:t>
       </w:r>
       <w:r>
-        <w:t>premiujące rogi planszy”</w:t>
+        <w:t>premiując</w:t>
+      </w:r>
+      <w:r>
+        <w:t>a</w:t>
+      </w:r>
+      <w:r>
+        <w:t xml:space="preserve"> rogi planszy”</w:t>
       </w:r>
       <w:r>
         <w:t xml:space="preserve"> </w:t>
@@ -1377,19 +1413,31 @@
         <w:t xml:space="preserve">planszy </w:t>
       </w:r>
       <w:r>
-        <w:t>pionka</w:t>
-      </w:r>
-      <w:r>
-        <w:t xml:space="preserve">, rośnie </w:t>
+        <w:t xml:space="preserve">pionka, rośnie </w:t>
       </w:r>
       <w:r>
         <w:t>wartość zwracana przez funkcję.</w:t>
       </w:r>
       <w:r>
-        <w:t xml:space="preserve"> Premiuje to zajmowanie rogów, po ich zajęciu zysk z danej operacji zostaje utrzymany natomiast postawienie w rogu planszy pionkach przez przeciwnika jest silnie </w:t>
-      </w:r>
-      <w:r>
-        <w:t>karane.</w:t>
+        <w:t xml:space="preserve"> Premiuje to zajmowanie rogów, po ich zajęciu zysk z danej operacji zostaje utrzymany</w:t>
+      </w:r>
+      <w:r>
+        <w:t>,</w:t>
+      </w:r>
+      <w:r>
+        <w:t xml:space="preserve"> natomiast postawienie w rogu planszy </w:t>
+      </w:r>
+      <w:r>
+        <w:t xml:space="preserve">pionka </w:t>
+      </w:r>
+      <w:r>
+        <w:t xml:space="preserve"> przez przeciwnika jest silnie </w:t>
+      </w:r>
+      <w:r>
+        <w:t>karane</w:t>
+      </w:r>
+      <w:r>
+        <w:t xml:space="preserve"> poprzez utratę wszystkich punktów jakie gracz maksymalizujący zyskał zbliżając się do tego rogu.</w:t>
       </w:r>
     </w:p>
     <w:p>
@@ -1401,7 +1449,13 @@
         </w:numPr>
       </w:pPr>
       <w:r>
-        <w:t xml:space="preserve">Heurystyka „premiujące </w:t>
+        <w:t>Heurystyka „premiując</w:t>
+      </w:r>
+      <w:r>
+        <w:t>a</w:t>
+      </w:r>
+      <w:r>
+        <w:t xml:space="preserve"> </w:t>
       </w:r>
       <w:r>
         <w:t xml:space="preserve">przewagę </w:t>
@@ -1416,7 +1470,11 @@
         <w:t xml:space="preserve">Zamysłem stojącym za tą heurystyką jest </w:t>
       </w:r>
       <w:r>
-        <w:t>idea że posiadanie większej liczby ruchów musi wynikać z lepszej pozycji pionków w stosunku do przeciwnika</w:t>
+        <w:t xml:space="preserve">idea że posiadanie większej liczby ruchów musi wynikać z </w:t>
+      </w:r>
+      <w:r>
+        <w:lastRenderedPageBreak/>
+        <w:t>lepszej pozycji pionków w stosunku do przeciwnika</w:t>
       </w:r>
       <w:r>
         <w:t xml:space="preserve">, a także z samej liczy własnych pionków. W tym miejscu </w:t>
@@ -1434,16 +1492,25 @@
         <w:t xml:space="preserve">czyli </w:t>
       </w:r>
       <w:r>
-        <w:t xml:space="preserve">że </w:t>
-      </w:r>
-      <w:r>
-        <w:t xml:space="preserve">karane jest wykonywanie ruchów </w:t>
+        <w:t>że</w:t>
+      </w:r>
+      <w:r>
+        <w:t xml:space="preserve"> następstwem takie strategii jest</w:t>
+      </w:r>
+      <w:r>
+        <w:t xml:space="preserve"> </w:t>
+      </w:r>
+      <w:r>
+        <w:t xml:space="preserve">karanie za </w:t>
+      </w:r>
+      <w:r>
+        <w:t xml:space="preserve">wykonywanie ruchów </w:t>
       </w:r>
       <w:r>
         <w:t xml:space="preserve">zbijających większość pionków przeciwnika, gdyż może to doprowadzić do mniejszej </w:t>
       </w:r>
       <w:r>
-        <w:t xml:space="preserve">liczby dostępnych ruchów w następnej turze gracza maksymalizującego. </w:t>
+        <w:t>liczby dostępnych ruchów w następnej turze gracza maksymalizującego.</w:t>
       </w:r>
     </w:p>
     <w:p/>
@@ -1453,10 +1520,7 @@
       </w:pPr>
       <w:bookmarkStart w:id="3" w:name="_Toc134417197"/>
       <w:r>
-        <w:t>I</w:t>
-      </w:r>
-      <w:r>
-        <w:t xml:space="preserve">mplementacja metody </w:t>
+        <w:t xml:space="preserve">Implementacja metody </w:t>
       </w:r>
       <w:proofErr w:type="spellStart"/>
       <w:r>
@@ -1520,19 +1584,37 @@
         <w:t xml:space="preserve">możliwie jak najbardziej utrudnić wygranie graczowi maksymalizującemu. </w:t>
       </w:r>
       <w:r>
-        <w:t xml:space="preserve">Oczywiście to czy gracz minimalizujący będzie dążył do </w:t>
-      </w:r>
-      <w:r>
-        <w:t xml:space="preserve">wygranej czy uniemożliwienia graczowi maksymalizującemu wygranej będzie zależeć od heurystyki. Dla przykładu heurystyka „wyniku gry” będzie prowadzić gracza minimalizującego do zwycięstwa, ale już </w:t>
-      </w:r>
-      <w:r>
-        <w:t>„</w:t>
-      </w:r>
-      <w:r>
-        <w:t>premiujące rogi planszy</w:t>
-      </w:r>
-      <w:r>
-        <w:t>”</w:t>
+        <w:t>Oczywiście</w:t>
+      </w:r>
+      <w:r>
+        <w:t xml:space="preserve">, </w:t>
+      </w:r>
+      <w:r>
+        <w:t xml:space="preserve">to czy gracz minimalizujący będzie dążył do </w:t>
+      </w:r>
+      <w:r>
+        <w:t xml:space="preserve">wygranej czy </w:t>
+      </w:r>
+      <w:r>
+        <w:t xml:space="preserve">raczej do </w:t>
+      </w:r>
+      <w:r>
+        <w:t>uniemożliwienia graczowi maksymalizującemu wygranej</w:t>
+      </w:r>
+      <w:r>
+        <w:t>,</w:t>
+      </w:r>
+      <w:r>
+        <w:t xml:space="preserve"> będzie zależeć od heurystyki. Dla przykładu heurystyka „wyniku gry” będzie prowadzić gracza minimalizującego do zwycięstwa, ale już </w:t>
+      </w:r>
+      <w:r>
+        <w:t>„premiując</w:t>
+      </w:r>
+      <w:r>
+        <w:t>a</w:t>
+      </w:r>
+      <w:r>
+        <w:t xml:space="preserve"> rogi planszy”</w:t>
       </w:r>
       <w:r>
         <w:t xml:space="preserve"> niekoniecznie. Na pewno efektem utrudniania zwycięstwa drugiemu graczowi </w:t>
@@ -1602,10 +1684,7 @@
       </w:pPr>
       <w:bookmarkStart w:id="4" w:name="_Toc134417198"/>
       <w:r>
-        <w:t>I</w:t>
-      </w:r>
-      <w:r>
-        <w:t>mplementacja alfa-beta cięcia z punktu widzenia gracza 1</w:t>
+        <w:t>Implementacja alfa-beta cięcia z punktu widzenia gracza 1</w:t>
       </w:r>
       <w:bookmarkEnd w:id="4"/>
     </w:p>
@@ -1640,7 +1719,28 @@
         <w:t xml:space="preserve">e całego następnego poddrzewa jeśli pierwsza sprawdzona w nim ścieżka jest gorsza od najlepszego zapamiętanego wyniku. Problemem w takim podejściu staje się natomiast możliwość utraty </w:t>
       </w:r>
       <w:r>
-        <w:t xml:space="preserve">lepszych ruchów niż zapamiętane jeśli znajdą się one w odrzuconych poddrzewach. </w:t>
+        <w:t>lepszej ścieżki</w:t>
+      </w:r>
+      <w:r>
+        <w:t xml:space="preserve"> niż zapamiętan</w:t>
+      </w:r>
+      <w:r>
+        <w:t xml:space="preserve">a </w:t>
+      </w:r>
+      <w:r>
+        <w:t>jeśli znajd</w:t>
+      </w:r>
+      <w:r>
+        <w:t xml:space="preserve">uje </w:t>
+      </w:r>
+      <w:r>
+        <w:t xml:space="preserve">się one w </w:t>
+      </w:r>
+      <w:r>
+        <w:t>odrzuconym poddrzewie</w:t>
+      </w:r>
+      <w:r>
+        <w:t xml:space="preserve">. </w:t>
       </w:r>
     </w:p>
     <w:p>
@@ -1693,7 +1793,11 @@
         <w:t xml:space="preserve">jest najlepszy </w:t>
       </w:r>
       <w:r>
-        <w:t xml:space="preserve">i wykonywanie go jako pierwszego. </w:t>
+        <w:t xml:space="preserve">i </w:t>
+      </w:r>
+      <w:r>
+        <w:lastRenderedPageBreak/>
+        <w:t xml:space="preserve">wykonywanie go jako pierwszego. </w:t>
       </w:r>
       <w:r>
         <w:t>Taka funkcjonalność nie została jednak wprowadzona w rozwiązaniu.</w:t>
@@ -1829,7 +1933,7 @@
       </w:r>
       <w:proofErr w:type="spellEnd"/>
       <w:r>
-        <w:t xml:space="preserve"> to faktycznie sumowani</w:t>
+        <w:t xml:space="preserve"> to sumowani</w:t>
       </w:r>
       <w:r>
         <w:t>e</w:t>
@@ -1855,6 +1959,7 @@
         <w:rPr>
           <w:noProof/>
         </w:rPr>
+        <w:lastRenderedPageBreak/>
         <mc:AlternateContent>
           <mc:Choice Requires="wpg">
             <w:drawing>
@@ -1940,45 +2045,25 @@
                               <w:r>
                                 <w:t xml:space="preserve">Rysunek </w:t>
                               </w:r>
-                              <w:r>
-                                <w:fldChar w:fldCharType="begin"/>
-                              </w:r>
-                              <w:r>
-                                <w:instrText xml:space="preserve"> STYLEREF 1 \s </w:instrText>
-                              </w:r>
-                              <w:r>
-                                <w:fldChar w:fldCharType="separate"/>
-                              </w:r>
-                              <w:r>
-                                <w:rPr>
-                                  <w:noProof/>
-                                </w:rPr>
-                                <w:t>1</w:t>
-                              </w:r>
-                              <w:r>
-                                <w:fldChar w:fldCharType="end"/>
-                              </w:r>
+                              <w:fldSimple w:instr=" STYLEREF 1 \s ">
+                                <w:r>
+                                  <w:rPr>
+                                    <w:noProof/>
+                                  </w:rPr>
+                                  <w:t>1</w:t>
+                                </w:r>
+                              </w:fldSimple>
                               <w:r>
                                 <w:t>.</w:t>
                               </w:r>
-                              <w:r>
-                                <w:fldChar w:fldCharType="begin"/>
-                              </w:r>
-                              <w:r>
-                                <w:instrText xml:space="preserve"> SEQ Rysunek \* ARABIC \s 1 </w:instrText>
-                              </w:r>
-                              <w:r>
-                                <w:fldChar w:fldCharType="separate"/>
-                              </w:r>
-                              <w:r>
-                                <w:rPr>
-                                  <w:noProof/>
-                                </w:rPr>
-                                <w:t>1</w:t>
-                              </w:r>
-                              <w:r>
-                                <w:fldChar w:fldCharType="end"/>
-                              </w:r>
+                              <w:fldSimple w:instr=" SEQ Rysunek \* ARABIC \s 1 ">
+                                <w:r>
+                                  <w:rPr>
+                                    <w:noProof/>
+                                  </w:rPr>
+                                  <w:t>1</w:t>
+                                </w:r>
+                              </w:fldSimple>
                               <w:r>
                                 <w:t>. Początkowa sytuacja na planszy</w:t>
                               </w:r>
@@ -2000,7 +2085,7 @@
           </mc:Choice>
           <mc:Fallback>
             <w:pict>
-              <v:group w14:anchorId="129FEAFD" id="Grupa 3" o:spid="_x0000_s1027" style="position:absolute;margin-left:-.35pt;margin-top:147.4pt;width:199.8pt;height:262.5pt;z-index:251664384;mso-position-horizontal-relative:margin" coordsize="25374,33337" o:gfxdata="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">
+              <v:group w14:anchorId="129FEAFD" id="Grupa 3" o:spid="_x0000_s1027" style="position:absolute;margin-left:-.35pt;margin-top:147.4pt;width:199.8pt;height:262.5pt;z-index:251664384;mso-position-horizontal-relative:margin" coordsize="25374,33337" o:gfxdata="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">
                 <v:shapetype id="_x0000_t75" coordsize="21600,21600" o:spt="75" o:preferrelative="t" path="m@4@5l@4@11@9@11@9@5xe" filled="f" stroked="f">
                   <v:stroke joinstyle="miter"/>
                   <v:formulas>
@@ -2023,6 +2108,10 @@
                 <v:shape id="Obraz 1" o:spid="_x0000_s1028" type="#_x0000_t75" alt="Obraz zawierający wykres&#10;&#10;Opis wygenerowany automatycznie" style="position:absolute;width:25374;height:30099;visibility:visible;mso-wrap-style:square" o:gfxdata="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">
                   <v:imagedata r:id="rId9" o:title="Obraz zawierający wykres&#10;&#10;Opis wygenerowany automatycznie"/>
                 </v:shape>
+                <v:shapetype id="_x0000_t202" coordsize="21600,21600" o:spt="202" path="m,l,21600r21600,l21600,xe">
+                  <v:stroke joinstyle="miter"/>
+                  <v:path gradientshapeok="t" o:connecttype="rect"/>
+                </v:shapetype>
                 <v:shape id="Pole tekstowe 1" o:spid="_x0000_s1029" type="#_x0000_t202" style="position:absolute;top:30670;width:25374;height:2667;visibility:visible;mso-wrap-style:square;v-text-anchor:top" o:gfxdata="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" stroked="f">
                   <v:textbox style="mso-fit-shape-to-text:t" inset="0,0,0,0">
                     <w:txbxContent>
@@ -2034,45 +2123,25 @@
                         <w:r>
                           <w:t xml:space="preserve">Rysunek </w:t>
                         </w:r>
-                        <w:r>
-                          <w:fldChar w:fldCharType="begin"/>
-                        </w:r>
-                        <w:r>
-                          <w:instrText xml:space="preserve"> STYLEREF 1 \s </w:instrText>
-                        </w:r>
-                        <w:r>
-                          <w:fldChar w:fldCharType="separate"/>
-                        </w:r>
-                        <w:r>
-                          <w:rPr>
-                            <w:noProof/>
-                          </w:rPr>
-                          <w:t>1</w:t>
-                        </w:r>
-                        <w:r>
-                          <w:fldChar w:fldCharType="end"/>
-                        </w:r>
+                        <w:fldSimple w:instr=" STYLEREF 1 \s ">
+                          <w:r>
+                            <w:rPr>
+                              <w:noProof/>
+                            </w:rPr>
+                            <w:t>1</w:t>
+                          </w:r>
+                        </w:fldSimple>
                         <w:r>
                           <w:t>.</w:t>
                         </w:r>
-                        <w:r>
-                          <w:fldChar w:fldCharType="begin"/>
-                        </w:r>
-                        <w:r>
-                          <w:instrText xml:space="preserve"> SEQ Rysunek \* ARABIC \s 1 </w:instrText>
-                        </w:r>
-                        <w:r>
-                          <w:fldChar w:fldCharType="separate"/>
-                        </w:r>
-                        <w:r>
-                          <w:rPr>
-                            <w:noProof/>
-                          </w:rPr>
-                          <w:t>1</w:t>
-                        </w:r>
-                        <w:r>
-                          <w:fldChar w:fldCharType="end"/>
-                        </w:r>
+                        <w:fldSimple w:instr=" SEQ Rysunek \* ARABIC \s 1 ">
+                          <w:r>
+                            <w:rPr>
+                              <w:noProof/>
+                            </w:rPr>
+                            <w:t>1</w:t>
+                          </w:r>
+                        </w:fldSimple>
                         <w:r>
                           <w:t>. Początkowa sytuacja na planszy</w:t>
                         </w:r>
@@ -2226,45 +2295,25 @@
                               <w:r>
                                 <w:t xml:space="preserve">Rysunek </w:t>
                               </w:r>
-                              <w:r>
-                                <w:fldChar w:fldCharType="begin"/>
-                              </w:r>
-                              <w:r>
-                                <w:instrText xml:space="preserve"> STYLEREF 1 \s </w:instrText>
-                              </w:r>
-                              <w:r>
-                                <w:fldChar w:fldCharType="separate"/>
-                              </w:r>
-                              <w:r>
-                                <w:rPr>
-                                  <w:noProof/>
-                                </w:rPr>
-                                <w:t>1</w:t>
-                              </w:r>
-                              <w:r>
-                                <w:fldChar w:fldCharType="end"/>
-                              </w:r>
+                              <w:fldSimple w:instr=" STYLEREF 1 \s ">
+                                <w:r>
+                                  <w:rPr>
+                                    <w:noProof/>
+                                  </w:rPr>
+                                  <w:t>1</w:t>
+                                </w:r>
+                              </w:fldSimple>
                               <w:r>
                                 <w:t>.</w:t>
                               </w:r>
-                              <w:r>
-                                <w:fldChar w:fldCharType="begin"/>
-                              </w:r>
-                              <w:r>
-                                <w:instrText xml:space="preserve"> SEQ Rysunek \* ARABIC \s 1 </w:instrText>
-                              </w:r>
-                              <w:r>
-                                <w:fldChar w:fldCharType="separate"/>
-                              </w:r>
-                              <w:r>
-                                <w:rPr>
-                                  <w:noProof/>
-                                </w:rPr>
-                                <w:t>2</w:t>
-                              </w:r>
-                              <w:r>
-                                <w:fldChar w:fldCharType="end"/>
-                              </w:r>
+                              <w:fldSimple w:instr=" SEQ Rysunek \* ARABIC \s 1 ">
+                                <w:r>
+                                  <w:rPr>
+                                    <w:noProof/>
+                                  </w:rPr>
+                                  <w:t>2</w:t>
+                                </w:r>
+                              </w:fldSimple>
                               <w:r>
                                 <w:t>. Symetria lokalna</w:t>
                               </w:r>
@@ -2286,7 +2335,7 @@
           </mc:Choice>
           <mc:Fallback>
             <w:pict>
-              <v:group w14:anchorId="23B4FE09" id="Grupa 1" o:spid="_x0000_s1030" style="position:absolute;margin-left:150.6pt;margin-top:30.15pt;width:201.8pt;height:262.5pt;z-index:251656192;mso-position-horizontal:right;mso-position-horizontal-relative:margin" coordsize="25628,33337" o:gfxdata="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">
+              <v:group w14:anchorId="23B4FE09" id="Grupa 1" o:spid="_x0000_s1030" style="position:absolute;margin-left:150.6pt;margin-top:30.15pt;width:201.8pt;height:262.5pt;z-index:251656192;mso-position-horizontal:right;mso-position-horizontal-relative:margin" coordsize="25628,33337" o:gfxdata="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">
                 <v:shape id="Obraz 1" o:spid="_x0000_s1031" type="#_x0000_t75" alt="Obraz zawierający wykres&#10;&#10;Opis wygenerowany automatycznie" style="position:absolute;width:25628;height:30099;visibility:visible;mso-wrap-style:square" o:gfxdata="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">
                   <v:imagedata r:id="rId11" o:title="Obraz zawierający wykres&#10;&#10;Opis wygenerowany automatycznie"/>
                 </v:shape>
@@ -2301,45 +2350,25 @@
                         <w:r>
                           <w:t xml:space="preserve">Rysunek </w:t>
                         </w:r>
-                        <w:r>
-                          <w:fldChar w:fldCharType="begin"/>
-                        </w:r>
-                        <w:r>
-                          <w:instrText xml:space="preserve"> STYLEREF 1 \s </w:instrText>
-                        </w:r>
-                        <w:r>
-                          <w:fldChar w:fldCharType="separate"/>
-                        </w:r>
-                        <w:r>
-                          <w:rPr>
-                            <w:noProof/>
-                          </w:rPr>
-                          <w:t>1</w:t>
-                        </w:r>
-                        <w:r>
-                          <w:fldChar w:fldCharType="end"/>
-                        </w:r>
+                        <w:fldSimple w:instr=" STYLEREF 1 \s ">
+                          <w:r>
+                            <w:rPr>
+                              <w:noProof/>
+                            </w:rPr>
+                            <w:t>1</w:t>
+                          </w:r>
+                        </w:fldSimple>
                         <w:r>
                           <w:t>.</w:t>
                         </w:r>
-                        <w:r>
-                          <w:fldChar w:fldCharType="begin"/>
-                        </w:r>
-                        <w:r>
-                          <w:instrText xml:space="preserve"> SEQ Rysunek \* ARABIC \s 1 </w:instrText>
-                        </w:r>
-                        <w:r>
-                          <w:fldChar w:fldCharType="separate"/>
-                        </w:r>
-                        <w:r>
-                          <w:rPr>
-                            <w:noProof/>
-                          </w:rPr>
-                          <w:t>2</w:t>
-                        </w:r>
-                        <w:r>
-                          <w:fldChar w:fldCharType="end"/>
-                        </w:r>
+                        <w:fldSimple w:instr=" SEQ Rysunek \* ARABIC \s 1 ">
+                          <w:r>
+                            <w:rPr>
+                              <w:noProof/>
+                            </w:rPr>
+                            <w:t>2</w:t>
+                          </w:r>
+                        </w:fldSimple>
                         <w:r>
                           <w:t>. Symetria lokalna</w:t>
                         </w:r>
@@ -2384,22 +2413,7 @@
         <w:t>d</w:t>
       </w:r>
       <w:r>
-        <w:t xml:space="preserve">ruga </w:t>
-      </w:r>
-      <w:r>
-        <w:t>diagonalna przechodząca przez pionki gracza</w:t>
-      </w:r>
-      <w:r>
-        <w:t>1</w:t>
-      </w:r>
-      <w:r>
-        <w:t xml:space="preserve"> (</w:t>
-      </w:r>
-      <w:r>
-        <w:t>czerwony</w:t>
-      </w:r>
-      <w:r>
-        <w:t>)</w:t>
+        <w:t>ruga diagonalna przechodząca przez pionki gracza1 (czerwony)</w:t>
       </w:r>
     </w:p>
     <w:p>
@@ -2455,13 +2469,34 @@
         <w:t xml:space="preserve">wyłącznie </w:t>
       </w:r>
       <w:r>
-        <w:t xml:space="preserve">na początku partii. Zasadą, którą można zauważyć jest zatem że dany gracz ma możliwość wykonywania ruchów symetrycznie tylko względem osi przechodzącej przez jego pionki na początku gry. Wynika to z faktu, że </w:t>
-      </w:r>
-      <w:r>
-        <w:t>w swoich kolejnych ruchach może wykonać takie same ruchy po jednej stronie osi jak i po drugiej</w:t>
-      </w:r>
-      <w:r>
-        <w:t xml:space="preserve"> natomiast ze względu na początkowe ułożenie pionków nie może on swoich ruchów odbijać względem drugiej osi.</w:t>
+        <w:t xml:space="preserve">na początku partii. Zasadą, którą można zauważyć jest zatem że dany gracz ma możliwość wykonywania ruchów symetrycznie tylko względem osi przechodzącej </w:t>
+      </w:r>
+      <w:r>
+        <w:t xml:space="preserve">na początku gry przez </w:t>
+      </w:r>
+      <w:r>
+        <w:t>jego pionk</w:t>
+      </w:r>
+      <w:r>
+        <w:t>i</w:t>
+      </w:r>
+      <w:r>
+        <w:t xml:space="preserve">. Wynika to z faktu, że </w:t>
+      </w:r>
+      <w:r>
+        <w:t xml:space="preserve">w swoich kolejnych ruchach </w:t>
+      </w:r>
+      <w:r>
+        <w:t xml:space="preserve">może wykonać takie same ruchy odbite względem tej właśnie osi. Ze względu jednak na </w:t>
+      </w:r>
+      <w:r>
+        <w:t>początkowe ułożenie pionków</w:t>
+      </w:r>
+      <w:r>
+        <w:t>,</w:t>
+      </w:r>
+      <w:r>
+        <w:t xml:space="preserve"> nie może on swoich ruchów odbijać względem drugiej osi.</w:t>
       </w:r>
     </w:p>
     <w:p>
@@ -2484,7 +2519,11 @@
         <w:t xml:space="preserve">(2, 2) oraz (4, 2) natomiast nie są one jednakowe </w:t>
       </w:r>
       <w:r>
-        <w:t xml:space="preserve">w skali całej gry. Pierwszy z nich doprowadzi do większego zajęcia lewej, górnej ćwiartki planszy natomiast drugi wzmocni pozycję na środku. </w:t>
+        <w:t xml:space="preserve">w </w:t>
+      </w:r>
+      <w:r>
+        <w:lastRenderedPageBreak/>
+        <w:t xml:space="preserve">skali całej gry. Pierwszy z nich doprowadzi do większego zajęcia lewej, górnej ćwiartki planszy natomiast drugi wzmocni pozycję na środku. </w:t>
       </w:r>
       <w:r>
         <w:t xml:space="preserve">W oczywisty sposób wpłynie to na dalszy przebieg gry. </w:t>
@@ -2583,45 +2622,25 @@
                               <w:r>
                                 <w:t xml:space="preserve">Rysunek </w:t>
                               </w:r>
-                              <w:r>
-                                <w:fldChar w:fldCharType="begin"/>
-                              </w:r>
-                              <w:r>
-                                <w:instrText xml:space="preserve"> STYLEREF 1 \s </w:instrText>
-                              </w:r>
-                              <w:r>
-                                <w:fldChar w:fldCharType="separate"/>
-                              </w:r>
-                              <w:r>
-                                <w:rPr>
-                                  <w:noProof/>
-                                </w:rPr>
-                                <w:t>1</w:t>
-                              </w:r>
-                              <w:r>
-                                <w:fldChar w:fldCharType="end"/>
-                              </w:r>
+                              <w:fldSimple w:instr=" STYLEREF 1 \s ">
+                                <w:r>
+                                  <w:rPr>
+                                    <w:noProof/>
+                                  </w:rPr>
+                                  <w:t>1</w:t>
+                                </w:r>
+                              </w:fldSimple>
                               <w:r>
                                 <w:t>.</w:t>
                               </w:r>
-                              <w:r>
-                                <w:fldChar w:fldCharType="begin"/>
-                              </w:r>
-                              <w:r>
-                                <w:instrText xml:space="preserve"> SEQ Rysunek \* ARABIC \s 1 </w:instrText>
-                              </w:r>
-                              <w:r>
-                                <w:fldChar w:fldCharType="separate"/>
-                              </w:r>
-                              <w:r>
-                                <w:rPr>
-                                  <w:noProof/>
-                                </w:rPr>
-                                <w:t>3</w:t>
-                              </w:r>
-                              <w:r>
-                                <w:fldChar w:fldCharType="end"/>
-                              </w:r>
+                              <w:fldSimple w:instr=" SEQ Rysunek \* ARABIC \s 1 ">
+                                <w:r>
+                                  <w:rPr>
+                                    <w:noProof/>
+                                  </w:rPr>
+                                  <w:t>3</w:t>
+                                </w:r>
+                              </w:fldSimple>
                               <w:r>
                                 <w:t>. Utrata symetrii</w:t>
                               </w:r>
@@ -2643,7 +2662,7 @@
           </mc:Choice>
           <mc:Fallback>
             <w:pict>
-              <v:group w14:anchorId="1B6B2AB2" id="Grupa 2" o:spid="_x0000_s1033" style="position:absolute;margin-left:-.35pt;margin-top:111.55pt;width:202.5pt;height:262.5pt;z-index:251660288;mso-position-horizontal-relative:margin" coordsize="25717,33337" o:gfxdata="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">
+              <v:group w14:anchorId="1B6B2AB2" id="Grupa 2" o:spid="_x0000_s1033" style="position:absolute;margin-left:-.35pt;margin-top:111.55pt;width:202.5pt;height:262.5pt;z-index:251660288;mso-position-horizontal-relative:margin" coordsize="25717,33337" o:gfxdata="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">
                 <v:shape id="Obraz 1" o:spid="_x0000_s1034" type="#_x0000_t75" alt="Obraz zawierający wykres&#10;&#10;Opis wygenerowany automatycznie" style="position:absolute;width:25717;height:30130;visibility:visible;mso-wrap-style:square" o:gfxdata="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">
                   <v:imagedata r:id="rId13" o:title="Obraz zawierający wykres&#10;&#10;Opis wygenerowany automatycznie"/>
                 </v:shape>
@@ -2658,45 +2677,25 @@
                         <w:r>
                           <w:t xml:space="preserve">Rysunek </w:t>
                         </w:r>
-                        <w:r>
-                          <w:fldChar w:fldCharType="begin"/>
-                        </w:r>
-                        <w:r>
-                          <w:instrText xml:space="preserve"> STYLEREF 1 \s </w:instrText>
-                        </w:r>
-                        <w:r>
-                          <w:fldChar w:fldCharType="separate"/>
-                        </w:r>
-                        <w:r>
-                          <w:rPr>
-                            <w:noProof/>
-                          </w:rPr>
-                          <w:t>1</w:t>
-                        </w:r>
-                        <w:r>
-                          <w:fldChar w:fldCharType="end"/>
-                        </w:r>
+                        <w:fldSimple w:instr=" STYLEREF 1 \s ">
+                          <w:r>
+                            <w:rPr>
+                              <w:noProof/>
+                            </w:rPr>
+                            <w:t>1</w:t>
+                          </w:r>
+                        </w:fldSimple>
                         <w:r>
                           <w:t>.</w:t>
                         </w:r>
-                        <w:r>
-                          <w:fldChar w:fldCharType="begin"/>
-                        </w:r>
-                        <w:r>
-                          <w:instrText xml:space="preserve"> SEQ Rysunek \* ARABIC \s 1 </w:instrText>
-                        </w:r>
-                        <w:r>
-                          <w:fldChar w:fldCharType="separate"/>
-                        </w:r>
-                        <w:r>
-                          <w:rPr>
-                            <w:noProof/>
-                          </w:rPr>
-                          <w:t>3</w:t>
-                        </w:r>
-                        <w:r>
-                          <w:fldChar w:fldCharType="end"/>
-                        </w:r>
+                        <w:fldSimple w:instr=" SEQ Rysunek \* ARABIC \s 1 ">
+                          <w:r>
+                            <w:rPr>
+                              <w:noProof/>
+                            </w:rPr>
+                            <w:t>3</w:t>
+                          </w:r>
+                        </w:fldSimple>
                         <w:r>
                           <w:t>. Utrata symetrii</w:t>
                         </w:r>
@@ -2729,19 +2728,13 @@
         <w:t xml:space="preserve"> przez niebieskie pionki to aby można było uprościć </w:t>
       </w:r>
       <w:r>
-        <w:t xml:space="preserve">ruchy to sytuacja w jednej połowie planszy (wyznaczonej przez oś symetrii) musi być identyczna po drugiej stronie. Innymi słowy każdy pionek po jednej </w:t>
-      </w:r>
-      <w:r>
-        <w:t xml:space="preserve">stronie ma taką samą wartość </w:t>
-      </w:r>
-      <w:r>
-        <w:t xml:space="preserve">jak na </w:t>
-      </w:r>
-      <w:r>
-        <w:t>polu odbitym względem osi</w:t>
-      </w:r>
-      <w:r>
-        <w:t xml:space="preserve"> (czyli np. piony (3,3) oraz (4,4))</w:t>
+        <w:t xml:space="preserve">ruchy to sytuacja w jednej połowie planszy (wyznaczonej przez oś symetrii) musi być identyczna po drugiej stronie. Innymi słowy każdy pionek </w:t>
+      </w:r>
+      <w:r>
+        <w:t xml:space="preserve">ma taką samą wartość na polu po jednej stronie planszy oraz na polu obitym względem osi </w:t>
+      </w:r>
+      <w:r>
+        <w:t>(czyli np. piony (3,3) oraz (4,4))</w:t>
       </w:r>
       <w:r>
         <w:t>.</w:t>
@@ -2836,45 +2829,25 @@
                               <w:r>
                                 <w:t xml:space="preserve">Rysunek </w:t>
                               </w:r>
-                              <w:r>
-                                <w:fldChar w:fldCharType="begin"/>
-                              </w:r>
-                              <w:r>
-                                <w:instrText xml:space="preserve"> STYLEREF 1 \s </w:instrText>
-                              </w:r>
-                              <w:r>
-                                <w:fldChar w:fldCharType="separate"/>
-                              </w:r>
-                              <w:r>
-                                <w:rPr>
-                                  <w:noProof/>
-                                </w:rPr>
-                                <w:t>1</w:t>
-                              </w:r>
-                              <w:r>
-                                <w:fldChar w:fldCharType="end"/>
-                              </w:r>
+                              <w:fldSimple w:instr=" STYLEREF 1 \s ">
+                                <w:r>
+                                  <w:rPr>
+                                    <w:noProof/>
+                                  </w:rPr>
+                                  <w:t>1</w:t>
+                                </w:r>
+                              </w:fldSimple>
                               <w:r>
                                 <w:t>.</w:t>
                               </w:r>
-                              <w:r>
-                                <w:fldChar w:fldCharType="begin"/>
-                              </w:r>
-                              <w:r>
-                                <w:instrText xml:space="preserve"> SEQ Rysunek \* ARABIC \s 1 </w:instrText>
-                              </w:r>
-                              <w:r>
-                                <w:fldChar w:fldCharType="separate"/>
-                              </w:r>
-                              <w:r>
-                                <w:rPr>
-                                  <w:noProof/>
-                                </w:rPr>
-                                <w:t>4</w:t>
-                              </w:r>
-                              <w:r>
-                                <w:fldChar w:fldCharType="end"/>
-                              </w:r>
+                              <w:fldSimple w:instr=" SEQ Rysunek \* ARABIC \s 1 ">
+                                <w:r>
+                                  <w:rPr>
+                                    <w:noProof/>
+                                  </w:rPr>
+                                  <w:t>4</w:t>
+                                </w:r>
+                              </w:fldSimple>
                               <w:r>
                                 <w:t>. Przywrócenie symetrii względem osi</w:t>
                               </w:r>
@@ -2910,45 +2883,25 @@
                         <w:r>
                           <w:t xml:space="preserve">Rysunek </w:t>
                         </w:r>
-                        <w:r>
-                          <w:fldChar w:fldCharType="begin"/>
-                        </w:r>
-                        <w:r>
-                          <w:instrText xml:space="preserve"> STYLEREF 1 \s </w:instrText>
-                        </w:r>
-                        <w:r>
-                          <w:fldChar w:fldCharType="separate"/>
-                        </w:r>
-                        <w:r>
-                          <w:rPr>
-                            <w:noProof/>
-                          </w:rPr>
-                          <w:t>1</w:t>
-                        </w:r>
-                        <w:r>
-                          <w:fldChar w:fldCharType="end"/>
-                        </w:r>
+                        <w:fldSimple w:instr=" STYLEREF 1 \s ">
+                          <w:r>
+                            <w:rPr>
+                              <w:noProof/>
+                            </w:rPr>
+                            <w:t>1</w:t>
+                          </w:r>
+                        </w:fldSimple>
                         <w:r>
                           <w:t>.</w:t>
                         </w:r>
-                        <w:r>
-                          <w:fldChar w:fldCharType="begin"/>
-                        </w:r>
-                        <w:r>
-                          <w:instrText xml:space="preserve"> SEQ Rysunek \* ARABIC \s 1 </w:instrText>
-                        </w:r>
-                        <w:r>
-                          <w:fldChar w:fldCharType="separate"/>
-                        </w:r>
-                        <w:r>
-                          <w:rPr>
-                            <w:noProof/>
-                          </w:rPr>
-                          <w:t>4</w:t>
-                        </w:r>
-                        <w:r>
-                          <w:fldChar w:fldCharType="end"/>
-                        </w:r>
+                        <w:fldSimple w:instr=" SEQ Rysunek \* ARABIC \s 1 ">
+                          <w:r>
+                            <w:rPr>
+                              <w:noProof/>
+                            </w:rPr>
+                            <w:t>4</w:t>
+                          </w:r>
+                        </w:fldSimple>
                         <w:r>
                           <w:t>. Przywrócenie symetrii względem osi</w:t>
                         </w:r>
@@ -3013,7 +2966,11 @@
         <w:t>optymalizacją jaką można wprowadzić na podstawie spostrzeżeń z rysunków 1.3 oraz 1.4 jest że symetria w niższych poziomach drzewa pojawia się ponownie wtedy gdy odbite zostaną wcześniej</w:t>
       </w:r>
       <w:r>
-        <w:t xml:space="preserve">sze ruchy. Oznacza to że można zapamiętywać ruchy, które nie mają swojego symetrycznego odpowiednika po drugiej stronie planszy </w:t>
+        <w:t xml:space="preserve">sze ruchy. Oznacza to że można zapamiętywać ruchy, które nie mają swojego symetrycznego </w:t>
+      </w:r>
+      <w:r>
+        <w:lastRenderedPageBreak/>
+        <w:t xml:space="preserve">odpowiednika po drugiej stronie planszy </w:t>
       </w:r>
       <w:r>
         <w:t xml:space="preserve">oraz wykrywać sytuację, w której lista przechowująca te ruchy została wyczyszczona. </w:t>
@@ -3066,6 +3023,7 @@
       </w:pPr>
       <w:bookmarkStart w:id="6" w:name="_Toc134417200"/>
       <w:r>
+        <w:lastRenderedPageBreak/>
         <w:t>Podsumowanie</w:t>
       </w:r>
       <w:bookmarkEnd w:id="6"/>
@@ -3167,45 +3125,25 @@
       <w:r>
         <w:t xml:space="preserve">Tabela </w:t>
       </w:r>
-      <w:r>
-        <w:fldChar w:fldCharType="begin"/>
-      </w:r>
-      <w:r>
-        <w:instrText xml:space="preserve"> STYLEREF 1 \s </w:instrText>
-      </w:r>
-      <w:r>
-        <w:fldChar w:fldCharType="separate"/>
-      </w:r>
-      <w:r>
-        <w:rPr>
-          <w:noProof/>
-        </w:rPr>
-        <w:t>1</w:t>
-      </w:r>
-      <w:r>
-        <w:fldChar w:fldCharType="end"/>
-      </w:r>
+      <w:fldSimple w:instr=" STYLEREF 1 \s ">
+        <w:r>
+          <w:rPr>
+            <w:noProof/>
+          </w:rPr>
+          <w:t>1</w:t>
+        </w:r>
+      </w:fldSimple>
       <w:r>
         <w:t>.</w:t>
       </w:r>
-      <w:r>
-        <w:fldChar w:fldCharType="begin"/>
-      </w:r>
-      <w:r>
-        <w:instrText xml:space="preserve"> SEQ Tabela \* ARABIC \s 1 </w:instrText>
-      </w:r>
-      <w:r>
-        <w:fldChar w:fldCharType="separate"/>
-      </w:r>
-      <w:r>
-        <w:rPr>
-          <w:noProof/>
-        </w:rPr>
-        <w:t>1</w:t>
-      </w:r>
-      <w:r>
-        <w:fldChar w:fldCharType="end"/>
-      </w:r>
+      <w:fldSimple w:instr=" SEQ Tabela \* ARABIC \s 1 ">
+        <w:r>
+          <w:rPr>
+            <w:noProof/>
+          </w:rPr>
+          <w:t>1</w:t>
+        </w:r>
+      </w:fldSimple>
       <w:r>
         <w:t xml:space="preserve">. Czasowe przebiegi </w:t>
       </w:r>
@@ -3307,10 +3245,7 @@
               <w:jc w:val="center"/>
             </w:pPr>
             <w:r>
-              <w:t>„wynik gry</w:t>
-            </w:r>
-            <w:r>
-              <w:t>”</w:t>
+              <w:t>„wynik gry”</w:t>
             </w:r>
           </w:p>
         </w:tc>
@@ -3324,13 +3259,7 @@
               <w:jc w:val="center"/>
             </w:pPr>
             <w:r>
-              <w:t>„</w:t>
-            </w:r>
-            <w:r>
-              <w:t>premiująca rogi planszy</w:t>
-            </w:r>
-            <w:r>
-              <w:t>”</w:t>
+              <w:t>„premiująca rogi planszy”</w:t>
             </w:r>
           </w:p>
         </w:tc>
@@ -3358,10 +3287,7 @@
               <w:jc w:val="center"/>
             </w:pPr>
             <w:r>
-              <w:t>„wynik gry</w:t>
-            </w:r>
-            <w:r>
-              <w:t>”</w:t>
+              <w:t>„wynik gry”</w:t>
             </w:r>
           </w:p>
         </w:tc>
@@ -4713,7 +4639,11 @@
         <w:t xml:space="preserve">-beta potrzebował od 4 do 30 sekund. </w:t>
       </w:r>
       <w:r>
-        <w:t xml:space="preserve">Warto również zaznaczyć, że wzrost czasu wykonania jest również znacznie </w:t>
+        <w:t xml:space="preserve">Warto również zaznaczyć, że </w:t>
+      </w:r>
+      <w:r>
+        <w:lastRenderedPageBreak/>
+        <w:t xml:space="preserve">wzrost czasu wykonania jest również znacznie </w:t>
       </w:r>
       <w:r>
         <w:t xml:space="preserve">mniejszy od wzrostu czasu dla </w:t>
@@ -4829,45 +4759,25 @@
                               <w:r>
                                 <w:t xml:space="preserve">Rysunek </w:t>
                               </w:r>
-                              <w:r>
-                                <w:fldChar w:fldCharType="begin"/>
-                              </w:r>
-                              <w:r>
-                                <w:instrText xml:space="preserve"> STYLEREF 1 \s </w:instrText>
-                              </w:r>
-                              <w:r>
-                                <w:fldChar w:fldCharType="separate"/>
-                              </w:r>
-                              <w:r>
-                                <w:rPr>
-                                  <w:noProof/>
-                                </w:rPr>
-                                <w:t>1</w:t>
-                              </w:r>
-                              <w:r>
-                                <w:fldChar w:fldCharType="end"/>
-                              </w:r>
+                              <w:fldSimple w:instr=" STYLEREF 1 \s ">
+                                <w:r>
+                                  <w:rPr>
+                                    <w:noProof/>
+                                  </w:rPr>
+                                  <w:t>1</w:t>
+                                </w:r>
+                              </w:fldSimple>
                               <w:r>
                                 <w:t>.</w:t>
                               </w:r>
-                              <w:r>
-                                <w:fldChar w:fldCharType="begin"/>
-                              </w:r>
-                              <w:r>
-                                <w:instrText xml:space="preserve"> SEQ Rysunek \* ARABIC \s 1 </w:instrText>
-                              </w:r>
-                              <w:r>
-                                <w:fldChar w:fldCharType="separate"/>
-                              </w:r>
-                              <w:r>
-                                <w:rPr>
-                                  <w:noProof/>
-                                </w:rPr>
-                                <w:t>5</w:t>
-                              </w:r>
-                              <w:r>
-                                <w:fldChar w:fldCharType="end"/>
-                              </w:r>
+                              <w:fldSimple w:instr=" SEQ Rysunek \* ARABIC \s 1 ">
+                                <w:r>
+                                  <w:rPr>
+                                    <w:noProof/>
+                                  </w:rPr>
+                                  <w:t>5</w:t>
+                                </w:r>
+                              </w:fldSimple>
                               <w:r>
                                 <w:t xml:space="preserve">. </w:t>
                               </w:r>
@@ -4923,45 +4833,25 @@
                         <w:r>
                           <w:t xml:space="preserve">Rysunek </w:t>
                         </w:r>
-                        <w:r>
-                          <w:fldChar w:fldCharType="begin"/>
-                        </w:r>
-                        <w:r>
-                          <w:instrText xml:space="preserve"> STYLEREF 1 \s </w:instrText>
-                        </w:r>
-                        <w:r>
-                          <w:fldChar w:fldCharType="separate"/>
-                        </w:r>
-                        <w:r>
-                          <w:rPr>
-                            <w:noProof/>
-                          </w:rPr>
-                          <w:t>1</w:t>
-                        </w:r>
-                        <w:r>
-                          <w:fldChar w:fldCharType="end"/>
-                        </w:r>
+                        <w:fldSimple w:instr=" STYLEREF 1 \s ">
+                          <w:r>
+                            <w:rPr>
+                              <w:noProof/>
+                            </w:rPr>
+                            <w:t>1</w:t>
+                          </w:r>
+                        </w:fldSimple>
                         <w:r>
                           <w:t>.</w:t>
                         </w:r>
-                        <w:r>
-                          <w:fldChar w:fldCharType="begin"/>
-                        </w:r>
-                        <w:r>
-                          <w:instrText xml:space="preserve"> SEQ Rysunek \* ARABIC \s 1 </w:instrText>
-                        </w:r>
-                        <w:r>
-                          <w:fldChar w:fldCharType="separate"/>
-                        </w:r>
-                        <w:r>
-                          <w:rPr>
-                            <w:noProof/>
-                          </w:rPr>
-                          <w:t>5</w:t>
-                        </w:r>
-                        <w:r>
-                          <w:fldChar w:fldCharType="end"/>
-                        </w:r>
+                        <w:fldSimple w:instr=" SEQ Rysunek \* ARABIC \s 1 ">
+                          <w:r>
+                            <w:rPr>
+                              <w:noProof/>
+                            </w:rPr>
+                            <w:t>5</w:t>
+                          </w:r>
+                        </w:fldSimple>
                         <w:r>
                           <w:t xml:space="preserve">. </w:t>
                         </w:r>
@@ -7794,6 +7684,7 @@
   <w:style w:type="character" w:default="1" w:styleId="Domylnaczcionkaakapitu">
     <w:name w:val="Default Paragraph Font"/>
     <w:uiPriority w:val="1"/>
+    <w:semiHidden/>
     <w:unhideWhenUsed/>
   </w:style>
   <w:style w:type="table" w:default="1" w:styleId="Standardowy">

</xml_diff>